<commit_message>
DOCS: Modificacion del Manual Tecnico
</commit_message>
<xml_diff>
--- a/06-Manuales/01-Manual Tecnico/MANUAL TECNICO DE INSTALACION.docx
+++ b/06-Manuales/01-Manual Tecnico/MANUAL TECNICO DE INSTALACION.docx
@@ -1,6 +1,6 @@
 
 <file path=word/document.xml><?xml version="1.0" encoding="utf-8"?>
-<w:document xmlns:wpc="http://schemas.microsoft.com/office/word/2010/wordprocessingCanvas" xmlns:cx="http://schemas.microsoft.com/office/drawing/2014/chartex" xmlns:cx1="http://schemas.microsoft.com/office/drawing/2015/9/8/chartex" xmlns:cx2="http://schemas.microsoft.com/office/drawing/2015/10/21/chartex" xmlns:cx3="http://schemas.microsoft.com/office/drawing/2016/5/9/chartex" xmlns:cx4="http://schemas.microsoft.com/office/drawing/2016/5/10/chartex" xmlns:cx5="http://schemas.microsoft.com/office/drawing/2016/5/11/chartex" xmlns:cx6="http://schemas.microsoft.com/office/drawing/2016/5/12/chartex" xmlns:cx7="http://schemas.microsoft.com/office/drawing/2016/5/13/chartex" xmlns:cx8="http://schemas.microsoft.com/office/drawing/2016/5/14/chartex" xmlns:mc="http://schemas.openxmlformats.org/markup-compatibility/2006" xmlns:aink="http://schemas.microsoft.com/office/drawing/2016/ink" xmlns:am3d="http://schemas.microsoft.com/office/drawing/2017/model3d" xmlns:o="urn:schemas-microsoft-com:office:office" xmlns:r="http://schemas.openxmlformats.org/officeDocument/2006/relationships" xmlns:m="http://schemas.openxmlformats.org/officeDocument/2006/math" xmlns:v="urn:schemas-microsoft-com:vml" xmlns:wp14="http://schemas.microsoft.com/office/word/2010/wordprocessingDrawing" xmlns:wp="http://schemas.openxmlformats.org/drawingml/2006/wordprocessingDrawing" xmlns:w10="urn:schemas-microsoft-com:office:word" xmlns:w="http://schemas.openxmlformats.org/wordprocessingml/2006/main" xmlns:w14="http://schemas.microsoft.com/office/word/2010/wordml" xmlns:w15="http://schemas.microsoft.com/office/word/2012/wordml" xmlns:w16cid="http://schemas.microsoft.com/office/word/2016/wordml/cid" xmlns:w16se="http://schemas.microsoft.com/office/word/2015/wordml/symex" xmlns:wpg="http://schemas.microsoft.com/office/word/2010/wordprocessingGroup" xmlns:wpi="http://schemas.microsoft.com/office/word/2010/wordprocessingInk" xmlns:wne="http://schemas.microsoft.com/office/word/2006/wordml" xmlns:wps="http://schemas.microsoft.com/office/word/2010/wordprocessingShape" mc:Ignorable="w14 w15 w16se w16cid wp14">
+<w:document xmlns:wpc="http://schemas.microsoft.com/office/word/2010/wordprocessingCanvas" xmlns:cx="http://schemas.microsoft.com/office/drawing/2014/chartex" xmlns:cx1="http://schemas.microsoft.com/office/drawing/2015/9/8/chartex" xmlns:cx2="http://schemas.microsoft.com/office/drawing/2015/10/21/chartex" xmlns:cx3="http://schemas.microsoft.com/office/drawing/2016/5/9/chartex" xmlns:cx4="http://schemas.microsoft.com/office/drawing/2016/5/10/chartex" xmlns:cx5="http://schemas.microsoft.com/office/drawing/2016/5/11/chartex" xmlns:cx6="http://schemas.microsoft.com/office/drawing/2016/5/12/chartex" xmlns:cx7="http://schemas.microsoft.com/office/drawing/2016/5/13/chartex" xmlns:cx8="http://schemas.microsoft.com/office/drawing/2016/5/14/chartex" xmlns:mc="http://schemas.openxmlformats.org/markup-compatibility/2006" xmlns:aink="http://schemas.microsoft.com/office/drawing/2016/ink" xmlns:am3d="http://schemas.microsoft.com/office/drawing/2017/model3d" xmlns:o="urn:schemas-microsoft-com:office:office" xmlns:r="http://schemas.openxmlformats.org/officeDocument/2006/relationships" xmlns:m="http://schemas.openxmlformats.org/officeDocument/2006/math" xmlns:v="urn:schemas-microsoft-com:vml" xmlns:wp14="http://schemas.microsoft.com/office/word/2010/wordprocessingDrawing" xmlns:wp="http://schemas.openxmlformats.org/drawingml/2006/wordprocessingDrawing" xmlns:w10="urn:schemas-microsoft-com:office:word" xmlns:w="http://schemas.openxmlformats.org/wordprocessingml/2006/main" xmlns:w14="http://schemas.microsoft.com/office/word/2010/wordml" xmlns:w15="http://schemas.microsoft.com/office/word/2012/wordml" xmlns:w16cex="http://schemas.microsoft.com/office/word/2018/wordml/cex" xmlns:w16cid="http://schemas.microsoft.com/office/word/2016/wordml/cid" xmlns:w16="http://schemas.microsoft.com/office/word/2018/wordml" xmlns:w16sdtdh="http://schemas.microsoft.com/office/word/2020/wordml/sdtdatahash" xmlns:w16se="http://schemas.microsoft.com/office/word/2015/wordml/symex" xmlns:wpg="http://schemas.microsoft.com/office/word/2010/wordprocessingGroup" xmlns:wpi="http://schemas.microsoft.com/office/word/2010/wordprocessingInk" xmlns:wne="http://schemas.microsoft.com/office/word/2006/wordml" xmlns:wps="http://schemas.microsoft.com/office/word/2010/wordprocessingShape" mc:Ignorable="w14 w15 w16se w16cid w16 w16cex w16sdtdh wp14">
   <w:body>
     <w:p>
       <w:pPr>
@@ -214,14 +214,34 @@
         </w:rPr>
         <w:tab/>
       </w:r>
-      <w:r>
-        <w:rPr>
-          <w:rFonts w:ascii="Arial" w:hAnsi="Arial" w:cs="Arial"/>
-          <w:b/>
-          <w:sz w:val="24"/>
-          <w:szCs w:val="24"/>
-        </w:rPr>
-        <w:t>NICOLAS CAMILO RODRIGUEZ CRUZ</w:t>
+    </w:p>
+    <w:p>
+      <w:pPr>
+        <w:rPr>
+          <w:rFonts w:ascii="Arial" w:hAnsi="Arial" w:cs="Arial"/>
+          <w:b/>
+          <w:sz w:val="24"/>
+          <w:szCs w:val="24"/>
+        </w:rPr>
+      </w:pPr>
+    </w:p>
+    <w:p>
+      <w:pPr>
+        <w:rPr>
+          <w:rFonts w:ascii="Arial" w:hAnsi="Arial" w:cs="Arial"/>
+          <w:b/>
+          <w:sz w:val="24"/>
+          <w:szCs w:val="24"/>
+        </w:rPr>
+      </w:pPr>
+      <w:r>
+        <w:rPr>
+          <w:rFonts w:ascii="Arial" w:hAnsi="Arial" w:cs="Arial"/>
+          <w:b/>
+          <w:sz w:val="24"/>
+          <w:szCs w:val="24"/>
+        </w:rPr>
+        <w:t xml:space="preserve"> </w:t>
       </w:r>
     </w:p>
     <w:p>
@@ -251,6 +271,16 @@
         </w:rPr>
         <w:tab/>
       </w:r>
+    </w:p>
+    <w:p>
+      <w:pPr>
+        <w:rPr>
+          <w:rFonts w:ascii="Arial" w:hAnsi="Arial" w:cs="Arial"/>
+          <w:b/>
+          <w:sz w:val="24"/>
+          <w:szCs w:val="24"/>
+        </w:rPr>
+      </w:pPr>
       <w:r>
         <w:rPr>
           <w:rFonts w:ascii="Arial" w:hAnsi="Arial" w:cs="Arial"/>
@@ -267,110 +297,8 @@
           <w:sz w:val="24"/>
           <w:szCs w:val="24"/>
         </w:rPr>
-        <w:t xml:space="preserve">BRANDON ESCOBAR LADINO </w:t>
-      </w:r>
-    </w:p>
-    <w:p>
-      <w:pPr>
-        <w:rPr>
-          <w:rFonts w:ascii="Arial" w:hAnsi="Arial" w:cs="Arial"/>
-          <w:b/>
-          <w:sz w:val="24"/>
-          <w:szCs w:val="24"/>
-        </w:rPr>
-      </w:pPr>
-      <w:r>
-        <w:rPr>
-          <w:rFonts w:ascii="Arial" w:hAnsi="Arial" w:cs="Arial"/>
-          <w:b/>
-          <w:sz w:val="24"/>
-          <w:szCs w:val="24"/>
-        </w:rPr>
         <w:tab/>
       </w:r>
-      <w:r>
-        <w:rPr>
-          <w:rFonts w:ascii="Arial" w:hAnsi="Arial" w:cs="Arial"/>
-          <w:b/>
-          <w:sz w:val="24"/>
-          <w:szCs w:val="24"/>
-        </w:rPr>
-        <w:tab/>
-      </w:r>
-      <w:r>
-        <w:rPr>
-          <w:rFonts w:ascii="Arial" w:hAnsi="Arial" w:cs="Arial"/>
-          <w:b/>
-          <w:sz w:val="24"/>
-          <w:szCs w:val="24"/>
-        </w:rPr>
-        <w:tab/>
-      </w:r>
-      <w:r>
-        <w:rPr>
-          <w:rFonts w:ascii="Arial" w:hAnsi="Arial" w:cs="Arial"/>
-          <w:b/>
-          <w:sz w:val="24"/>
-          <w:szCs w:val="24"/>
-        </w:rPr>
-        <w:t xml:space="preserve">DANIEL EDUARDO ACOSTA CHINGATE </w:t>
-      </w:r>
-    </w:p>
-    <w:p>
-      <w:pPr>
-        <w:rPr>
-          <w:rFonts w:ascii="Arial" w:hAnsi="Arial" w:cs="Arial"/>
-          <w:b/>
-          <w:sz w:val="24"/>
-          <w:szCs w:val="24"/>
-        </w:rPr>
-      </w:pPr>
-      <w:r>
-        <w:rPr>
-          <w:rFonts w:ascii="Arial" w:hAnsi="Arial" w:cs="Arial"/>
-          <w:b/>
-          <w:sz w:val="24"/>
-          <w:szCs w:val="24"/>
-        </w:rPr>
-        <w:tab/>
-      </w:r>
-      <w:r>
-        <w:rPr>
-          <w:rFonts w:ascii="Arial" w:hAnsi="Arial" w:cs="Arial"/>
-          <w:b/>
-          <w:sz w:val="24"/>
-          <w:szCs w:val="24"/>
-        </w:rPr>
-        <w:tab/>
-      </w:r>
-    </w:p>
-    <w:p>
-      <w:pPr>
-        <w:rPr>
-          <w:rFonts w:ascii="Arial" w:hAnsi="Arial" w:cs="Arial"/>
-          <w:b/>
-          <w:sz w:val="24"/>
-          <w:szCs w:val="24"/>
-        </w:rPr>
-      </w:pPr>
-      <w:r>
-        <w:rPr>
-          <w:rFonts w:ascii="Arial" w:hAnsi="Arial" w:cs="Arial"/>
-          <w:b/>
-          <w:sz w:val="24"/>
-          <w:szCs w:val="24"/>
-        </w:rPr>
-        <w:tab/>
-      </w:r>
-      <w:r>
-        <w:rPr>
-          <w:rFonts w:ascii="Arial" w:hAnsi="Arial" w:cs="Arial"/>
-          <w:b/>
-          <w:sz w:val="24"/>
-          <w:szCs w:val="24"/>
-        </w:rPr>
-        <w:tab/>
-      </w:r>
     </w:p>
     <w:p>
       <w:pPr>
@@ -500,7 +428,16 @@
           <w:sz w:val="24"/>
           <w:szCs w:val="24"/>
         </w:rPr>
-        <w:t>BOGOTA D.C., MAYO DE 2019</w:t>
+        <w:t xml:space="preserve">BOGOTA D.C., MAYO DE </w:t>
+      </w:r>
+      <w:r>
+        <w:rPr>
+          <w:rFonts w:ascii="Arial" w:hAnsi="Arial" w:cs="Arial"/>
+          <w:b/>
+          <w:sz w:val="24"/>
+          <w:szCs w:val="24"/>
+        </w:rPr>
+        <w:t>2021</w:t>
       </w:r>
     </w:p>
     <w:p>
@@ -597,6 +534,24 @@
         </w:rPr>
         <w:t xml:space="preserve">Diseñar un aplicativo de control y </w:t>
       </w:r>
+      <w:r>
+        <w:rPr>
+          <w:rFonts w:ascii="Arial" w:hAnsi="Arial" w:cs="Arial"/>
+          <w:sz w:val="24"/>
+          <w:szCs w:val="24"/>
+          <w:lang w:eastAsia="es-CO"/>
+        </w:rPr>
+        <w:t>supervisión para</w:t>
+      </w:r>
+      <w:r>
+        <w:rPr>
+          <w:rFonts w:ascii="Arial" w:hAnsi="Arial" w:cs="Arial"/>
+          <w:sz w:val="24"/>
+          <w:szCs w:val="24"/>
+          <w:lang w:eastAsia="es-CO"/>
+        </w:rPr>
+        <w:t xml:space="preserve"> los administradores que permita generar de forma oportuna y correcta los horarios y </w:t>
+      </w:r>
       <w:proofErr w:type="gramStart"/>
       <w:r>
         <w:rPr>
@@ -605,7 +560,7 @@
           <w:szCs w:val="24"/>
           <w:lang w:eastAsia="es-CO"/>
         </w:rPr>
-        <w:t>supervisión  para</w:t>
+        <w:t>su  publicación</w:t>
       </w:r>
       <w:proofErr w:type="gramEnd"/>
       <w:r>
@@ -615,7 +570,7 @@
           <w:szCs w:val="24"/>
           <w:lang w:eastAsia="es-CO"/>
         </w:rPr>
-        <w:t xml:space="preserve"> los administradores que permita generar de forma oportuna y correcta los horarios y su  publicación para la formación de aprendices en el Sena CEET.</w:t>
+        <w:t xml:space="preserve"> para la formación de aprendices en el Sena CEET.</w:t>
       </w:r>
     </w:p>
     <w:p>
@@ -644,7 +599,25 @@
           <w:sz w:val="24"/>
           <w:szCs w:val="24"/>
         </w:rPr>
-        <w:t xml:space="preserve">OBJETIVOS EEPECUIFICOS </w:t>
+        <w:t>OBJETIVOS E</w:t>
+      </w:r>
+      <w:r>
+        <w:rPr>
+          <w:rFonts w:ascii="Arial" w:hAnsi="Arial" w:cs="Arial"/>
+          <w:b/>
+          <w:sz w:val="24"/>
+          <w:szCs w:val="24"/>
+        </w:rPr>
+        <w:t>S</w:t>
+      </w:r>
+      <w:r>
+        <w:rPr>
+          <w:rFonts w:ascii="Arial" w:hAnsi="Arial" w:cs="Arial"/>
+          <w:b/>
+          <w:sz w:val="24"/>
+          <w:szCs w:val="24"/>
+        </w:rPr>
+        <w:t xml:space="preserve">PECUIFICOS </w:t>
       </w:r>
     </w:p>
     <w:p>
@@ -1932,8 +1905,6 @@
         </w:rPr>
         <w:t>DE AMAZON</w:t>
       </w:r>
-      <w:bookmarkStart w:id="2" w:name="_GoBack"/>
-      <w:bookmarkEnd w:id="2"/>
     </w:p>
     <w:p>
       <w:pPr>
@@ -2132,7 +2103,11 @@
     </w:p>
     <w:p>
       <w:pPr>
-        <w:ind w:left="360"/>
+        <w:pStyle w:val="Prrafodelista"/>
+        <w:numPr>
+          <w:ilvl w:val="0"/>
+          <w:numId w:val="3"/>
+        </w:numPr>
         <w:rPr>
           <w:rFonts w:ascii="Arial" w:hAnsi="Arial" w:cs="Arial"/>
           <w:b/>
@@ -2153,7 +2128,7 @@
           <w:szCs w:val="24"/>
           <w:shd w:val="clear" w:color="auto" w:fill="FFFFFF"/>
         </w:rPr>
-        <w:t>5. CASOS DE USO</w:t>
+        <w:t>CASOS DE USO</w:t>
       </w:r>
     </w:p>
     <w:p>
@@ -2290,7 +2265,7 @@
           <w:szCs w:val="24"/>
         </w:rPr>
         <w:drawing>
-          <wp:inline distT="0" distB="0" distL="0" distR="0">
+          <wp:inline distT="0" distB="0" distL="0" distR="0" wp14:anchorId="460A9841" wp14:editId="1F7FC45D">
             <wp:extent cx="6377053" cy="3941974"/>
             <wp:effectExtent l="0" t="0" r="5080" b="1905"/>
             <wp:docPr id="1" name="Imagen 1"/>
@@ -2451,7 +2426,7 @@
           <w:szCs w:val="24"/>
         </w:rPr>
         <w:drawing>
-          <wp:inline distT="0" distB="0" distL="0" distR="0">
+          <wp:inline distT="0" distB="0" distL="0" distR="0" wp14:anchorId="039CF9F5" wp14:editId="382DDB22">
             <wp:extent cx="6349803" cy="3347049"/>
             <wp:effectExtent l="0" t="0" r="0" b="6350"/>
             <wp:docPr id="2" name="Imagen 2"/>
@@ -2558,7 +2533,7 @@
         </w:rPr>
         <w:lastRenderedPageBreak/>
         <w:drawing>
-          <wp:inline distT="0" distB="0" distL="0" distR="0">
+          <wp:inline distT="0" distB="0" distL="0" distR="0" wp14:anchorId="523C8ADB" wp14:editId="77A7D5C9">
             <wp:extent cx="5289108" cy="3485071"/>
             <wp:effectExtent l="0" t="0" r="6985" b="1270"/>
             <wp:docPr id="3" name="Imagen 3"/>
@@ -2677,7 +2652,7 @@
         </w:rPr>
         <w:lastRenderedPageBreak/>
         <w:drawing>
-          <wp:inline distT="0" distB="0" distL="0" distR="0" wp14:anchorId="023A3183" wp14:editId="4797BC1C">
+          <wp:inline distT="0" distB="0" distL="0" distR="0" wp14:anchorId="7CC1853D" wp14:editId="272173DE">
             <wp:extent cx="5612130" cy="3806825"/>
             <wp:effectExtent l="0" t="0" r="7620" b="3175"/>
             <wp:docPr id="5" name="Imagen 5"/>
@@ -2732,6 +2707,15 @@
         </w:rPr>
         <w:t>5. CASOS DE USO</w:t>
       </w:r>
+      <w:r>
+        <w:rPr>
+          <w:rFonts w:ascii="Arial" w:hAnsi="Arial" w:cs="Arial"/>
+          <w:b/>
+          <w:sz w:val="24"/>
+          <w:szCs w:val="24"/>
+        </w:rPr>
+        <w:t xml:space="preserve"> EXT</w:t>
+      </w:r>
     </w:p>
     <w:p>
       <w:pPr>
@@ -6957,99 +6941,262 @@
           <w:b/>
         </w:rPr>
         <w:lastRenderedPageBreak/>
-        <w:t>7. MODELO ENTIDAD RELACION</w:t>
-      </w:r>
-    </w:p>
-    <w:p>
-      <w:pPr>
-        <w:ind w:left="360"/>
-      </w:pPr>
-      <w:hyperlink r:id="rId23" w:history="1">
+        <w:t>6</w:t>
+      </w:r>
+      <w:r>
+        <w:rPr>
+          <w:b/>
+        </w:rPr>
+        <w:t>. MODELO ENTIDAD RELACION</w:t>
+      </w:r>
+    </w:p>
+    <w:p>
+      <w:pPr>
+        <w:ind w:left="360"/>
+        <w:rPr>
+          <w:b/>
+          <w:noProof/>
+        </w:rPr>
+      </w:pPr>
+    </w:p>
+    <w:p>
+      <w:pPr>
+        <w:ind w:left="360"/>
+        <w:rPr>
+          <w:b/>
+        </w:rPr>
+      </w:pPr>
+      <w:r>
+        <w:rPr>
+          <w:b/>
+          <w:noProof/>
+        </w:rPr>
+        <w:drawing>
+          <wp:inline distT="0" distB="0" distL="0" distR="0" wp14:anchorId="35D8054E" wp14:editId="5E27C213">
+            <wp:extent cx="5612130" cy="2231390"/>
+            <wp:effectExtent l="0" t="0" r="7620" b="0"/>
+            <wp:docPr id="4" name="Imagen 4"/>
+            <wp:cNvGraphicFramePr>
+              <a:graphicFrameLocks xmlns:a="http://schemas.openxmlformats.org/drawingml/2006/main" noChangeAspect="1"/>
+            </wp:cNvGraphicFramePr>
+            <a:graphic xmlns:a="http://schemas.openxmlformats.org/drawingml/2006/main">
+              <a:graphicData uri="http://schemas.openxmlformats.org/drawingml/2006/picture">
+                <pic:pic xmlns:pic="http://schemas.openxmlformats.org/drawingml/2006/picture">
+                  <pic:nvPicPr>
+                    <pic:cNvPr id="4" name="Imagen 4"/>
+                    <pic:cNvPicPr/>
+                  </pic:nvPicPr>
+                  <pic:blipFill>
+                    <a:blip r:embed="rId23" cstate="print">
+                      <a:extLst>
+                        <a:ext uri="{28A0092B-C50C-407E-A947-70E740481C1C}">
+                          <a14:useLocalDpi xmlns:a14="http://schemas.microsoft.com/office/drawing/2010/main" val="0"/>
+                        </a:ext>
+                      </a:extLst>
+                    </a:blip>
+                    <a:stretch>
+                      <a:fillRect/>
+                    </a:stretch>
+                  </pic:blipFill>
+                  <pic:spPr>
+                    <a:xfrm>
+                      <a:off x="0" y="0"/>
+                      <a:ext cx="5612130" cy="2231390"/>
+                    </a:xfrm>
+                    <a:prstGeom prst="rect">
+                      <a:avLst/>
+                    </a:prstGeom>
+                  </pic:spPr>
+                </pic:pic>
+              </a:graphicData>
+            </a:graphic>
+          </wp:inline>
+        </w:drawing>
+      </w:r>
+    </w:p>
+    <w:p>
+      <w:pPr>
+        <w:ind w:left="360"/>
+        <w:rPr>
+          <w:b/>
+          <w:noProof/>
+        </w:rPr>
+      </w:pPr>
+    </w:p>
+    <w:p>
+      <w:pPr>
+        <w:ind w:left="360"/>
+        <w:rPr>
+          <w:b/>
+          <w:noProof/>
+        </w:rPr>
+      </w:pPr>
+    </w:p>
+    <w:p>
+      <w:pPr>
+        <w:ind w:left="360"/>
+        <w:rPr>
+          <w:b/>
+        </w:rPr>
+      </w:pPr>
+      <w:r>
+        <w:rPr>
+          <w:b/>
+          <w:noProof/>
+        </w:rPr>
+        <w:drawing>
+          <wp:inline distT="0" distB="0" distL="0" distR="0" wp14:anchorId="32CD5EDA" wp14:editId="6EB07BFD">
+            <wp:extent cx="5612130" cy="3977640"/>
+            <wp:effectExtent l="0" t="0" r="7620" b="3810"/>
+            <wp:docPr id="6" name="Imagen 6"/>
+            <wp:cNvGraphicFramePr>
+              <a:graphicFrameLocks xmlns:a="http://schemas.openxmlformats.org/drawingml/2006/main" noChangeAspect="1"/>
+            </wp:cNvGraphicFramePr>
+            <a:graphic xmlns:a="http://schemas.openxmlformats.org/drawingml/2006/main">
+              <a:graphicData uri="http://schemas.openxmlformats.org/drawingml/2006/picture">
+                <pic:pic xmlns:pic="http://schemas.openxmlformats.org/drawingml/2006/picture">
+                  <pic:nvPicPr>
+                    <pic:cNvPr id="6" name="Imagen 6"/>
+                    <pic:cNvPicPr/>
+                  </pic:nvPicPr>
+                  <pic:blipFill>
+                    <a:blip r:embed="rId24" cstate="print">
+                      <a:extLst>
+                        <a:ext uri="{28A0092B-C50C-407E-A947-70E740481C1C}">
+                          <a14:useLocalDpi xmlns:a14="http://schemas.microsoft.com/office/drawing/2010/main" val="0"/>
+                        </a:ext>
+                      </a:extLst>
+                    </a:blip>
+                    <a:stretch>
+                      <a:fillRect/>
+                    </a:stretch>
+                  </pic:blipFill>
+                  <pic:spPr>
+                    <a:xfrm>
+                      <a:off x="0" y="0"/>
+                      <a:ext cx="5612130" cy="3977640"/>
+                    </a:xfrm>
+                    <a:prstGeom prst="rect">
+                      <a:avLst/>
+                    </a:prstGeom>
+                  </pic:spPr>
+                </pic:pic>
+              </a:graphicData>
+            </a:graphic>
+          </wp:inline>
+        </w:drawing>
+      </w:r>
+    </w:p>
+    <w:p>
+      <w:pPr>
+        <w:ind w:left="360"/>
+        <w:rPr>
+          <w:b/>
+        </w:rPr>
+      </w:pPr>
+    </w:p>
+    <w:p>
+      <w:pPr>
+        <w:ind w:left="360"/>
+        <w:rPr>
+          <w:b/>
+        </w:rPr>
+      </w:pPr>
+    </w:p>
+    <w:p>
+      <w:pPr>
+        <w:ind w:left="360"/>
+        <w:rPr>
+          <w:b/>
+        </w:rPr>
+      </w:pPr>
+      <w:r>
+        <w:rPr>
+          <w:b/>
+        </w:rPr>
+        <w:lastRenderedPageBreak/>
+        <w:t>7</w:t>
+      </w:r>
+      <w:r>
+        <w:rPr>
+          <w:b/>
+        </w:rPr>
+        <w:t>. DICCIONARIO DE DATOS</w:t>
+      </w:r>
+    </w:p>
+    <w:p>
+      <w:pPr>
+        <w:ind w:left="360"/>
+      </w:pPr>
+      <w:r>
+        <w:t>A continuación, se presentan la definiciones y descripciones de los datos que van a ser utilizados en el aplicativo. Inicialmente se nombra cada entidad con su descripción y tabla con los campos y sus características especiales.</w:t>
+      </w:r>
+    </w:p>
+    <w:p/>
+    <w:p>
+      <w:hyperlink r:id="rId25" w:history="1">
+        <w:proofErr w:type="gramStart"/>
         <w:r>
           <w:rPr>
             <w:rStyle w:val="Hipervnculo"/>
           </w:rPr>
-          <w:t>02-ModeloEnti</w:t>
+          <w:t>..</w:t>
         </w:r>
+        <w:proofErr w:type="gramEnd"/>
         <w:r>
           <w:rPr>
             <w:rStyle w:val="Hipervnculo"/>
           </w:rPr>
-          <w:t>d</w:t>
-        </w:r>
-        <w:r>
-          <w:rPr>
-            <w:rStyle w:val="Hipervnculo"/>
-          </w:rPr>
-          <w:t>adRelación\images\Entity_Relationship_Tecnical_Primary_Keys.png</w:t>
-        </w:r>
-      </w:hyperlink>
-    </w:p>
-    <w:p>
-      <w:pPr>
-        <w:ind w:left="360"/>
-        <w:rPr>
-          <w:b/>
-        </w:rPr>
-      </w:pPr>
-      <w:r>
-        <w:rPr>
-          <w:b/>
-        </w:rPr>
-        <w:t>8. DICCIONARIO DE DATOS</w:t>
-      </w:r>
-    </w:p>
-    <w:p>
-      <w:pPr>
-        <w:ind w:left="360"/>
-      </w:pPr>
-      <w:r>
-        <w:t>A continuación, se presentan la definiciones y descripciones de los datos que van a ser utilizados en el aplicativo. Inicialmente se nombra cada entidad con su descripción y tabla con los campos y sus características especiales.</w:t>
-      </w:r>
-    </w:p>
-    <w:p>
-      <w:pPr>
-        <w:ind w:left="705"/>
-      </w:pPr>
-      <w:hyperlink r:id="rId24" w:history="1">
-        <w:r>
-          <w:rPr>
-            <w:rStyle w:val="Hipervnculo"/>
-          </w:rPr>
-          <w:t xml:space="preserve">GAOH_CEET\02. Diseño\06. Base De Datos\01. Base De Datos </w:t>
+          <w:t xml:space="preserve">\..\02-Diseño\02-Diccionario de Datos\01-Diccionario de Datos </w:t>
         </w:r>
         <w:proofErr w:type="spellStart"/>
         <w:r>
           <w:rPr>
             <w:rStyle w:val="Hipervnculo"/>
           </w:rPr>
-          <w:t>Semantica</w:t>
+          <w:t>Semantico</w:t>
         </w:r>
         <w:proofErr w:type="spellEnd"/>
         <w:r>
           <w:rPr>
             <w:rStyle w:val="Hipervnculo"/>
           </w:rPr>
-          <w:t xml:space="preserve">\02. </w:t>
+          <w:t>\DICCIONARIO MER SEMÁNTICA (1).pdf</w:t>
+        </w:r>
+      </w:hyperlink>
+    </w:p>
+    <w:p>
+      <w:hyperlink r:id="rId26" w:history="1">
+        <w:proofErr w:type="gramStart"/>
+        <w:r>
+          <w:rPr>
+            <w:rStyle w:val="Hipervnculo"/>
+          </w:rPr>
+          <w:t>..</w:t>
+        </w:r>
+        <w:proofErr w:type="gramEnd"/>
+        <w:r>
+          <w:rPr>
+            <w:rStyle w:val="Hipervnculo"/>
+          </w:rPr>
+          <w:t xml:space="preserve">\..\02-Diseño\02-Diccionario de Datos\02-Diccionario de Datos </w:t>
         </w:r>
         <w:proofErr w:type="spellStart"/>
         <w:r>
           <w:rPr>
             <w:rStyle w:val="Hipervnculo"/>
           </w:rPr>
-          <w:t>Normalizacion</w:t>
+          <w:t>Tecnico</w:t>
         </w:r>
         <w:proofErr w:type="spellEnd"/>
         <w:r>
           <w:rPr>
             <w:rStyle w:val="Hipervnculo"/>
           </w:rPr>
-          <w:t>\NORMALIZACIÓN MER SEMÁNTICA.pdf</w:t>
+          <w:t>\DICCIONARIO BASE DE DATOS MODELO ENTIDAD RELACIÓN TECNICA (1).pdf</w:t>
         </w:r>
       </w:hyperlink>
     </w:p>
-    <w:p/>
-    <w:p/>
     <w:p/>
     <w:p/>
     <w:p/>
@@ -7071,7 +7218,7 @@
 </file>
 
 <file path=word/endnotes.xml><?xml version="1.0" encoding="utf-8"?>
-<w:endnotes xmlns:wpc="http://schemas.microsoft.com/office/word/2010/wordprocessingCanvas" xmlns:cx="http://schemas.microsoft.com/office/drawing/2014/chartex" xmlns:cx1="http://schemas.microsoft.com/office/drawing/2015/9/8/chartex" xmlns:cx2="http://schemas.microsoft.com/office/drawing/2015/10/21/chartex" xmlns:cx3="http://schemas.microsoft.com/office/drawing/2016/5/9/chartex" xmlns:cx4="http://schemas.microsoft.com/office/drawing/2016/5/10/chartex" xmlns:cx5="http://schemas.microsoft.com/office/drawing/2016/5/11/chartex" xmlns:cx6="http://schemas.microsoft.com/office/drawing/2016/5/12/chartex" xmlns:cx7="http://schemas.microsoft.com/office/drawing/2016/5/13/chartex" xmlns:cx8="http://schemas.microsoft.com/office/drawing/2016/5/14/chartex" xmlns:mc="http://schemas.openxmlformats.org/markup-compatibility/2006" xmlns:aink="http://schemas.microsoft.com/office/drawing/2016/ink" xmlns:am3d="http://schemas.microsoft.com/office/drawing/2017/model3d" xmlns:o="urn:schemas-microsoft-com:office:office" xmlns:r="http://schemas.openxmlformats.org/officeDocument/2006/relationships" xmlns:m="http://schemas.openxmlformats.org/officeDocument/2006/math" xmlns:v="urn:schemas-microsoft-com:vml" xmlns:wp14="http://schemas.microsoft.com/office/word/2010/wordprocessingDrawing" xmlns:wp="http://schemas.openxmlformats.org/drawingml/2006/wordprocessingDrawing" xmlns:w10="urn:schemas-microsoft-com:office:word" xmlns:w="http://schemas.openxmlformats.org/wordprocessingml/2006/main" xmlns:w14="http://schemas.microsoft.com/office/word/2010/wordml" xmlns:w15="http://schemas.microsoft.com/office/word/2012/wordml" xmlns:w16cid="http://schemas.microsoft.com/office/word/2016/wordml/cid" xmlns:w16se="http://schemas.microsoft.com/office/word/2015/wordml/symex" xmlns:wpg="http://schemas.microsoft.com/office/word/2010/wordprocessingGroup" xmlns:wpi="http://schemas.microsoft.com/office/word/2010/wordprocessingInk" xmlns:wne="http://schemas.microsoft.com/office/word/2006/wordml" xmlns:wps="http://schemas.microsoft.com/office/word/2010/wordprocessingShape" mc:Ignorable="w14 w15 w16se w16cid wp14">
+<w:endnotes xmlns:wpc="http://schemas.microsoft.com/office/word/2010/wordprocessingCanvas" xmlns:cx="http://schemas.microsoft.com/office/drawing/2014/chartex" xmlns:cx1="http://schemas.microsoft.com/office/drawing/2015/9/8/chartex" xmlns:cx2="http://schemas.microsoft.com/office/drawing/2015/10/21/chartex" xmlns:cx3="http://schemas.microsoft.com/office/drawing/2016/5/9/chartex" xmlns:cx4="http://schemas.microsoft.com/office/drawing/2016/5/10/chartex" xmlns:cx5="http://schemas.microsoft.com/office/drawing/2016/5/11/chartex" xmlns:cx6="http://schemas.microsoft.com/office/drawing/2016/5/12/chartex" xmlns:cx7="http://schemas.microsoft.com/office/drawing/2016/5/13/chartex" xmlns:cx8="http://schemas.microsoft.com/office/drawing/2016/5/14/chartex" xmlns:mc="http://schemas.openxmlformats.org/markup-compatibility/2006" xmlns:aink="http://schemas.microsoft.com/office/drawing/2016/ink" xmlns:am3d="http://schemas.microsoft.com/office/drawing/2017/model3d" xmlns:o="urn:schemas-microsoft-com:office:office" xmlns:r="http://schemas.openxmlformats.org/officeDocument/2006/relationships" xmlns:m="http://schemas.openxmlformats.org/officeDocument/2006/math" xmlns:v="urn:schemas-microsoft-com:vml" xmlns:wp14="http://schemas.microsoft.com/office/word/2010/wordprocessingDrawing" xmlns:wp="http://schemas.openxmlformats.org/drawingml/2006/wordprocessingDrawing" xmlns:w10="urn:schemas-microsoft-com:office:word" xmlns:w="http://schemas.openxmlformats.org/wordprocessingml/2006/main" xmlns:w14="http://schemas.microsoft.com/office/word/2010/wordml" xmlns:w15="http://schemas.microsoft.com/office/word/2012/wordml" xmlns:w16cex="http://schemas.microsoft.com/office/word/2018/wordml/cex" xmlns:w16cid="http://schemas.microsoft.com/office/word/2016/wordml/cid" xmlns:w16="http://schemas.microsoft.com/office/word/2018/wordml" xmlns:w16sdtdh="http://schemas.microsoft.com/office/word/2020/wordml/sdtdatahash" xmlns:w16se="http://schemas.microsoft.com/office/word/2015/wordml/symex" xmlns:wpg="http://schemas.microsoft.com/office/word/2010/wordprocessingGroup" xmlns:wpi="http://schemas.microsoft.com/office/word/2010/wordprocessingInk" xmlns:wne="http://schemas.microsoft.com/office/word/2006/wordml" xmlns:wps="http://schemas.microsoft.com/office/word/2010/wordprocessingShape" mc:Ignorable="w14 w15 w16se w16cid w16 w16cex w16sdtdh wp14">
   <w:endnote w:type="separator" w:id="-1">
     <w:p>
       <w:pPr>
@@ -7096,7 +7243,7 @@
 </file>
 
 <file path=word/footnotes.xml><?xml version="1.0" encoding="utf-8"?>
-<w:footnotes xmlns:wpc="http://schemas.microsoft.com/office/word/2010/wordprocessingCanvas" xmlns:cx="http://schemas.microsoft.com/office/drawing/2014/chartex" xmlns:cx1="http://schemas.microsoft.com/office/drawing/2015/9/8/chartex" xmlns:cx2="http://schemas.microsoft.com/office/drawing/2015/10/21/chartex" xmlns:cx3="http://schemas.microsoft.com/office/drawing/2016/5/9/chartex" xmlns:cx4="http://schemas.microsoft.com/office/drawing/2016/5/10/chartex" xmlns:cx5="http://schemas.microsoft.com/office/drawing/2016/5/11/chartex" xmlns:cx6="http://schemas.microsoft.com/office/drawing/2016/5/12/chartex" xmlns:cx7="http://schemas.microsoft.com/office/drawing/2016/5/13/chartex" xmlns:cx8="http://schemas.microsoft.com/office/drawing/2016/5/14/chartex" xmlns:mc="http://schemas.openxmlformats.org/markup-compatibility/2006" xmlns:aink="http://schemas.microsoft.com/office/drawing/2016/ink" xmlns:am3d="http://schemas.microsoft.com/office/drawing/2017/model3d" xmlns:o="urn:schemas-microsoft-com:office:office" xmlns:r="http://schemas.openxmlformats.org/officeDocument/2006/relationships" xmlns:m="http://schemas.openxmlformats.org/officeDocument/2006/math" xmlns:v="urn:schemas-microsoft-com:vml" xmlns:wp14="http://schemas.microsoft.com/office/word/2010/wordprocessingDrawing" xmlns:wp="http://schemas.openxmlformats.org/drawingml/2006/wordprocessingDrawing" xmlns:w10="urn:schemas-microsoft-com:office:word" xmlns:w="http://schemas.openxmlformats.org/wordprocessingml/2006/main" xmlns:w14="http://schemas.microsoft.com/office/word/2010/wordml" xmlns:w15="http://schemas.microsoft.com/office/word/2012/wordml" xmlns:w16cid="http://schemas.microsoft.com/office/word/2016/wordml/cid" xmlns:w16se="http://schemas.microsoft.com/office/word/2015/wordml/symex" xmlns:wpg="http://schemas.microsoft.com/office/word/2010/wordprocessingGroup" xmlns:wpi="http://schemas.microsoft.com/office/word/2010/wordprocessingInk" xmlns:wne="http://schemas.microsoft.com/office/word/2006/wordml" xmlns:wps="http://schemas.microsoft.com/office/word/2010/wordprocessingShape" mc:Ignorable="w14 w15 w16se w16cid wp14">
+<w:footnotes xmlns:wpc="http://schemas.microsoft.com/office/word/2010/wordprocessingCanvas" xmlns:cx="http://schemas.microsoft.com/office/drawing/2014/chartex" xmlns:cx1="http://schemas.microsoft.com/office/drawing/2015/9/8/chartex" xmlns:cx2="http://schemas.microsoft.com/office/drawing/2015/10/21/chartex" xmlns:cx3="http://schemas.microsoft.com/office/drawing/2016/5/9/chartex" xmlns:cx4="http://schemas.microsoft.com/office/drawing/2016/5/10/chartex" xmlns:cx5="http://schemas.microsoft.com/office/drawing/2016/5/11/chartex" xmlns:cx6="http://schemas.microsoft.com/office/drawing/2016/5/12/chartex" xmlns:cx7="http://schemas.microsoft.com/office/drawing/2016/5/13/chartex" xmlns:cx8="http://schemas.microsoft.com/office/drawing/2016/5/14/chartex" xmlns:mc="http://schemas.openxmlformats.org/markup-compatibility/2006" xmlns:aink="http://schemas.microsoft.com/office/drawing/2016/ink" xmlns:am3d="http://schemas.microsoft.com/office/drawing/2017/model3d" xmlns:o="urn:schemas-microsoft-com:office:office" xmlns:r="http://schemas.openxmlformats.org/officeDocument/2006/relationships" xmlns:m="http://schemas.openxmlformats.org/officeDocument/2006/math" xmlns:v="urn:schemas-microsoft-com:vml" xmlns:wp14="http://schemas.microsoft.com/office/word/2010/wordprocessingDrawing" xmlns:wp="http://schemas.openxmlformats.org/drawingml/2006/wordprocessingDrawing" xmlns:w10="urn:schemas-microsoft-com:office:word" xmlns:w="http://schemas.openxmlformats.org/wordprocessingml/2006/main" xmlns:w14="http://schemas.microsoft.com/office/word/2010/wordml" xmlns:w15="http://schemas.microsoft.com/office/word/2012/wordml" xmlns:w16cex="http://schemas.microsoft.com/office/word/2018/wordml/cex" xmlns:w16cid="http://schemas.microsoft.com/office/word/2016/wordml/cid" xmlns:w16="http://schemas.microsoft.com/office/word/2018/wordml" xmlns:w16sdtdh="http://schemas.microsoft.com/office/word/2020/wordml/sdtdatahash" xmlns:w16se="http://schemas.microsoft.com/office/word/2015/wordml/symex" xmlns:wpg="http://schemas.microsoft.com/office/word/2010/wordprocessingGroup" xmlns:wpi="http://schemas.microsoft.com/office/word/2010/wordprocessingInk" xmlns:wne="http://schemas.microsoft.com/office/word/2006/wordml" xmlns:wps="http://schemas.microsoft.com/office/word/2010/wordprocessingShape" mc:Ignorable="w14 w15 w16se w16cid w16 w16cex w16sdtdh wp14">
   <w:footnote w:type="separator" w:id="-1">
     <w:p>
       <w:pPr>
@@ -7121,7 +7268,7 @@
 </file>
 
 <file path=word/numbering.xml><?xml version="1.0" encoding="utf-8"?>
-<w:numbering xmlns:wpc="http://schemas.microsoft.com/office/word/2010/wordprocessingCanvas" xmlns:cx="http://schemas.microsoft.com/office/drawing/2014/chartex" xmlns:cx1="http://schemas.microsoft.com/office/drawing/2015/9/8/chartex" xmlns:cx2="http://schemas.microsoft.com/office/drawing/2015/10/21/chartex" xmlns:cx3="http://schemas.microsoft.com/office/drawing/2016/5/9/chartex" xmlns:cx4="http://schemas.microsoft.com/office/drawing/2016/5/10/chartex" xmlns:cx5="http://schemas.microsoft.com/office/drawing/2016/5/11/chartex" xmlns:cx6="http://schemas.microsoft.com/office/drawing/2016/5/12/chartex" xmlns:cx7="http://schemas.microsoft.com/office/drawing/2016/5/13/chartex" xmlns:cx8="http://schemas.microsoft.com/office/drawing/2016/5/14/chartex" xmlns:mc="http://schemas.openxmlformats.org/markup-compatibility/2006" xmlns:aink="http://schemas.microsoft.com/office/drawing/2016/ink" xmlns:am3d="http://schemas.microsoft.com/office/drawing/2017/model3d" xmlns:o="urn:schemas-microsoft-com:office:office" xmlns:r="http://schemas.openxmlformats.org/officeDocument/2006/relationships" xmlns:m="http://schemas.openxmlformats.org/officeDocument/2006/math" xmlns:v="urn:schemas-microsoft-com:vml" xmlns:wp14="http://schemas.microsoft.com/office/word/2010/wordprocessingDrawing" xmlns:wp="http://schemas.openxmlformats.org/drawingml/2006/wordprocessingDrawing" xmlns:w10="urn:schemas-microsoft-com:office:word" xmlns:w="http://schemas.openxmlformats.org/wordprocessingml/2006/main" xmlns:w14="http://schemas.microsoft.com/office/word/2010/wordml" xmlns:w15="http://schemas.microsoft.com/office/word/2012/wordml" xmlns:w16cid="http://schemas.microsoft.com/office/word/2016/wordml/cid" xmlns:w16se="http://schemas.microsoft.com/office/word/2015/wordml/symex" xmlns:wpg="http://schemas.microsoft.com/office/word/2010/wordprocessingGroup" xmlns:wpi="http://schemas.microsoft.com/office/word/2010/wordprocessingInk" xmlns:wne="http://schemas.microsoft.com/office/word/2006/wordml" xmlns:wps="http://schemas.microsoft.com/office/word/2010/wordprocessingShape" mc:Ignorable="w14 w15 w16se w16cid wp14">
+<w:numbering xmlns:wpc="http://schemas.microsoft.com/office/word/2010/wordprocessingCanvas" xmlns:cx="http://schemas.microsoft.com/office/drawing/2014/chartex" xmlns:cx1="http://schemas.microsoft.com/office/drawing/2015/9/8/chartex" xmlns:cx2="http://schemas.microsoft.com/office/drawing/2015/10/21/chartex" xmlns:cx3="http://schemas.microsoft.com/office/drawing/2016/5/9/chartex" xmlns:cx4="http://schemas.microsoft.com/office/drawing/2016/5/10/chartex" xmlns:cx5="http://schemas.microsoft.com/office/drawing/2016/5/11/chartex" xmlns:cx6="http://schemas.microsoft.com/office/drawing/2016/5/12/chartex" xmlns:cx7="http://schemas.microsoft.com/office/drawing/2016/5/13/chartex" xmlns:cx8="http://schemas.microsoft.com/office/drawing/2016/5/14/chartex" xmlns:mc="http://schemas.openxmlformats.org/markup-compatibility/2006" xmlns:aink="http://schemas.microsoft.com/office/drawing/2016/ink" xmlns:am3d="http://schemas.microsoft.com/office/drawing/2017/model3d" xmlns:o="urn:schemas-microsoft-com:office:office" xmlns:r="http://schemas.openxmlformats.org/officeDocument/2006/relationships" xmlns:m="http://schemas.openxmlformats.org/officeDocument/2006/math" xmlns:v="urn:schemas-microsoft-com:vml" xmlns:wp14="http://schemas.microsoft.com/office/word/2010/wordprocessingDrawing" xmlns:wp="http://schemas.openxmlformats.org/drawingml/2006/wordprocessingDrawing" xmlns:w10="urn:schemas-microsoft-com:office:word" xmlns:w="http://schemas.openxmlformats.org/wordprocessingml/2006/main" xmlns:w14="http://schemas.microsoft.com/office/word/2010/wordml" xmlns:w15="http://schemas.microsoft.com/office/word/2012/wordml" xmlns:w16cex="http://schemas.microsoft.com/office/word/2018/wordml/cex" xmlns:w16cid="http://schemas.microsoft.com/office/word/2016/wordml/cid" xmlns:w16="http://schemas.microsoft.com/office/word/2018/wordml" xmlns:w16sdtdh="http://schemas.microsoft.com/office/word/2020/wordml/sdtdatahash" xmlns:w16se="http://schemas.microsoft.com/office/word/2015/wordml/symex" xmlns:wpg="http://schemas.microsoft.com/office/word/2010/wordprocessingGroup" xmlns:wpi="http://schemas.microsoft.com/office/word/2010/wordprocessingInk" xmlns:wne="http://schemas.microsoft.com/office/word/2006/wordml" xmlns:wps="http://schemas.microsoft.com/office/word/2010/wordprocessingShape" mc:Ignorable="w14 w15 w16se w16cid w16 w16cex w16sdtdh wp14">
   <w:abstractNum w:abstractNumId="0" w15:restartNumberingAfterBreak="0">
     <w:nsid w:val="01653F03"/>
     <w:multiLevelType w:val="hybridMultilevel"/>
@@ -8594,7 +8741,7 @@
 </file>
 
 <file path=word/styles.xml><?xml version="1.0" encoding="utf-8"?>
-<w:styles xmlns:mc="http://schemas.openxmlformats.org/markup-compatibility/2006" xmlns:r="http://schemas.openxmlformats.org/officeDocument/2006/relationships" xmlns:w="http://schemas.openxmlformats.org/wordprocessingml/2006/main" xmlns:w14="http://schemas.microsoft.com/office/word/2010/wordml" xmlns:w15="http://schemas.microsoft.com/office/word/2012/wordml" xmlns:w16cid="http://schemas.microsoft.com/office/word/2016/wordml/cid" xmlns:w16se="http://schemas.microsoft.com/office/word/2015/wordml/symex" mc:Ignorable="w14 w15 w16se w16cid">
+<w:styles xmlns:mc="http://schemas.openxmlformats.org/markup-compatibility/2006" xmlns:r="http://schemas.openxmlformats.org/officeDocument/2006/relationships" xmlns:w="http://schemas.openxmlformats.org/wordprocessingml/2006/main" xmlns:w14="http://schemas.microsoft.com/office/word/2010/wordml" xmlns:w15="http://schemas.microsoft.com/office/word/2012/wordml" xmlns:w16cex="http://schemas.microsoft.com/office/word/2018/wordml/cex" xmlns:w16cid="http://schemas.microsoft.com/office/word/2016/wordml/cid" xmlns:w16="http://schemas.microsoft.com/office/word/2018/wordml" xmlns:w16sdtdh="http://schemas.microsoft.com/office/word/2020/wordml/sdtdatahash" xmlns:w16se="http://schemas.microsoft.com/office/word/2015/wordml/symex" mc:Ignorable="w14 w15 w16se w16cid w16 w16cex w16sdtdh">
   <w:docDefaults>
     <w:rPrDefault>
       <w:rPr>

</xml_diff>